<commit_message>
Correções da 3ª Aula
Ajustes no tratamento de colisões.
</commit_message>
<xml_diff>
--- a/3ª Parte/Introdução Godot (3ª parte).docx
+++ b/3ª Parte/Introdução Godot (3ª parte).docx
@@ -29,7 +29,6 @@
           <w:b/>
         </w:rPr>
       </w:pPr>
-      <w:bookmarkStart w:id="0" w:name="__DdeLink__2006_2413446019"/>
       <w:r>
         <w:rPr>
           <w:b/>
@@ -158,7 +157,6 @@
         </w:rPr>
         <w:t>Minicurso</w:t>
       </w:r>
-      <w:bookmarkEnd w:id="0"/>
       <w:r>
         <w:rPr>
           <w:rStyle w:val="Fontepargpadro"/>
@@ -2749,25 +2747,6 @@
     </w:p>
     <w:p>
       <w:pPr>
-        <w:pStyle w:val="Corpodetexto"/>
-        <w:rPr/>
-      </w:pPr>
-      <w:r>
-        <w:rPr/>
-        <w:t>2- Execute o projeto (salve a Scene antes), mova o KinematicBody2D ao StaticBody2D e veja o resultado;</w:t>
-      </w:r>
-    </w:p>
-    <w:p>
-      <w:pPr>
-        <w:pStyle w:val="Corpodetexto"/>
-        <w:rPr/>
-      </w:pPr>
-      <w:r>
-        <w:rPr/>
-      </w:r>
-    </w:p>
-    <w:p>
-      <w:pPr>
         <w:pStyle w:val="Normal"/>
         <w:rPr/>
       </w:pPr>
@@ -2776,7 +2755,14 @@
           <w:rStyle w:val="Fontepargpadro"/>
           <w:lang w:val="en-US"/>
         </w:rPr>
-        <w:t xml:space="preserve">3- </w:t>
+        <w:t>2</w:t>
+      </w:r>
+      <w:r>
+        <w:rPr>
+          <w:rStyle w:val="Fontepargpadro"/>
+          <w:lang w:val="en-US"/>
+        </w:rPr>
+        <w:t xml:space="preserve">- </w:t>
       </w:r>
       <w:r>
         <w:rPr>
@@ -2823,6 +2809,51 @@
     </w:p>
     <w:p>
       <w:pPr>
+        <w:pStyle w:val="Corpodetexto"/>
+        <w:rPr/>
+      </w:pPr>
+      <w:r>
+        <w:rPr/>
+        <w:t>3</w:t>
+      </w:r>
+      <w:r>
+        <w:rPr/>
+        <w:t xml:space="preserve">- Execute o projeto (salve a Scene antes), mova o </w:t>
+      </w:r>
+      <w:r>
+        <w:rPr>
+          <w:b/>
+          <w:bCs/>
+        </w:rPr>
+        <w:t>Player</w:t>
+      </w:r>
+      <w:r>
+        <w:rPr/>
+        <w:t xml:space="preserve"> ao </w:t>
+      </w:r>
+      <w:r>
+        <w:rPr>
+          <w:b/>
+          <w:bCs/>
+        </w:rPr>
+        <w:t>Wall</w:t>
+      </w:r>
+      <w:r>
+        <w:rPr/>
+        <w:t xml:space="preserve"> e veja o resultado;</w:t>
+      </w:r>
+    </w:p>
+    <w:p>
+      <w:pPr>
+        <w:pStyle w:val="Corpodetexto"/>
+        <w:rPr/>
+      </w:pPr>
+      <w:r>
+        <w:rPr/>
+      </w:r>
+    </w:p>
+    <w:p>
+      <w:pPr>
         <w:pStyle w:val="Normal"/>
         <w:rPr>
           <w:rStyle w:val="Fontepargpadro"/>
@@ -3149,6 +3180,53 @@
       <w:r>
         <w:rPr/>
         <w:t xml:space="preserve">- Execute o projeto (salve a Scene antes), mova o </w:t>
+      </w:r>
+      <w:r>
+        <w:rPr>
+          <w:rStyle w:val="Fontepargpadro"/>
+          <w:b/>
+          <w:bCs/>
+          <w:lang w:val="en-US"/>
+        </w:rPr>
+        <w:t>Player</w:t>
+      </w:r>
+      <w:r>
+        <w:rPr/>
+        <w:t xml:space="preserve"> ao Area2D e veja o resultado;</w:t>
+      </w:r>
+    </w:p>
+    <w:p>
+      <w:pPr>
+        <w:pStyle w:val="Corpodetexto"/>
+        <w:rPr/>
+      </w:pPr>
+      <w:r>
+        <w:rPr/>
+      </w:r>
+    </w:p>
+    <w:p>
+      <w:pPr>
+        <w:pStyle w:val="Corpodetexto"/>
+        <w:rPr/>
+      </w:pPr>
+      <w:r>
+        <w:rPr/>
+        <w:t>11</w:t>
+      </w:r>
+      <w:r>
+        <w:rPr/>
+        <w:t xml:space="preserve">- Adicione no final do método </w:t>
+      </w:r>
+      <w:r>
+        <w:rPr>
+          <w:rStyle w:val="Fontepargpadro"/>
+          <w:i/>
+        </w:rPr>
+        <w:t>_ready()</w:t>
+      </w:r>
+      <w:r>
+        <w:rPr/>
+        <w:t xml:space="preserve"> do script do </w:t>
       </w:r>
       <w:r>
         <w:rPr>
@@ -3161,7 +3239,7 @@
       </w:r>
       <w:r>
         <w:rPr/>
-        <w:t xml:space="preserve"> ao Area2D e veja o resultado;</w:t>
+        <w:t xml:space="preserve"> o trecho de código abaixo:</w:t>
       </w:r>
     </w:p>
     <w:p>
@@ -3171,54 +3249,56 @@
       </w:pPr>
       <w:r>
         <w:rPr/>
-      </w:r>
-    </w:p>
-    <w:p>
-      <w:pPr>
-        <w:pStyle w:val="Corpodetexto"/>
-        <w:rPr/>
-      </w:pPr>
-      <w:r>
-        <w:rPr/>
-        <w:t>11</w:t>
-      </w:r>
-      <w:r>
-        <w:rPr/>
-        <w:t xml:space="preserve">- Adicione no final do método </w:t>
+        <w:br/>
       </w:r>
       <w:r>
         <w:rPr>
           <w:rStyle w:val="Fontepargpadro"/>
           <w:i/>
-        </w:rPr>
-        <w:t>_ready()</w:t>
-      </w:r>
-      <w:r>
-        <w:rPr/>
-        <w:t xml:space="preserve"> do script do </w:t>
+          <w:iCs/>
+        </w:rPr>
+        <w:tab/>
       </w:r>
       <w:r>
         <w:rPr>
           <w:rStyle w:val="Fontepargpadro"/>
-          <w:b w:val="false"/>
-          <w:bCs w:val="false"/>
-          <w:lang w:val="en-US"/>
-        </w:rPr>
-        <w:t>KinematicBody2D</w:t>
-      </w:r>
-      <w:r>
-        <w:rPr/>
-        <w:t xml:space="preserve"> o trecho de código abaixo:</w:t>
-      </w:r>
-    </w:p>
-    <w:p>
-      <w:pPr>
-        <w:pStyle w:val="Corpodetexto"/>
-        <w:rPr/>
-      </w:pPr>
-      <w:r>
-        <w:rPr/>
-        <w:br/>
+          <w:i/>
+          <w:iCs/>
+          <w:lang w:val="en-US"/>
+        </w:rPr>
+        <w:t>add_to_group("player")</w:t>
+      </w:r>
+    </w:p>
+    <w:p>
+      <w:pPr>
+        <w:pStyle w:val="Normal"/>
+        <w:rPr>
+          <w:b/>
+          <w:b/>
+          <w:bCs/>
+          <w:lang w:val="en-US"/>
+        </w:rPr>
+      </w:pPr>
+      <w:r>
+        <w:rPr>
+          <w:b/>
+          <w:bCs/>
+          <w:lang w:val="en-US"/>
+        </w:rPr>
+      </w:r>
+    </w:p>
+    <w:p>
+      <w:pPr>
+        <w:pStyle w:val="Normal"/>
+        <w:rPr/>
+      </w:pPr>
+      <w:r>
+        <w:rPr/>
+        <w:t>12</w:t>
+      </w:r>
+      <w:r>
+        <w:rPr/>
+        <w:t xml:space="preserve">- Substitua o método </w:t>
       </w:r>
       <w:r>
         <w:rPr>
@@ -3226,55 +3306,6 @@
           <w:i/>
           <w:iCs/>
         </w:rPr>
-        <w:tab/>
-      </w:r>
-      <w:r>
-        <w:rPr>
-          <w:rStyle w:val="Fontepargpadro"/>
-          <w:i/>
-          <w:iCs/>
-          <w:lang w:val="en-US"/>
-        </w:rPr>
-        <w:t>add_to_group("player")</w:t>
-      </w:r>
-    </w:p>
-    <w:p>
-      <w:pPr>
-        <w:pStyle w:val="Normal"/>
-        <w:rPr>
-          <w:b/>
-          <w:b/>
-          <w:bCs/>
-          <w:lang w:val="en-US"/>
-        </w:rPr>
-      </w:pPr>
-      <w:r>
-        <w:rPr>
-          <w:b/>
-          <w:bCs/>
-          <w:lang w:val="en-US"/>
-        </w:rPr>
-      </w:r>
-    </w:p>
-    <w:p>
-      <w:pPr>
-        <w:pStyle w:val="Normal"/>
-        <w:rPr/>
-      </w:pPr>
-      <w:r>
-        <w:rPr/>
-        <w:t>12</w:t>
-      </w:r>
-      <w:r>
-        <w:rPr/>
-        <w:t xml:space="preserve">- Substitua o método </w:t>
-      </w:r>
-      <w:r>
-        <w:rPr>
-          <w:rStyle w:val="Fontepargpadro"/>
-          <w:i/>
-          <w:iCs/>
-        </w:rPr>
         <w:t>_on_Area2D_body_enter</w:t>
       </w:r>
       <w:r>
@@ -3301,6 +3332,8 @@
           <w:lang w:val="en-US"/>
         </w:rPr>
       </w:pPr>
+      <w:bookmarkStart w:id="0" w:name="__DdeLink__576_1928203528"/>
+      <w:bookmarkEnd w:id="0"/>
       <w:r>
         <w:rPr>
           <w:i/>
@@ -3353,11 +3386,11 @@
       <w:r>
         <w:rPr>
           <w:rStyle w:val="Fontepargpadro"/>
-          <w:b w:val="false"/>
-          <w:bCs w:val="false"/>
-          <w:lang w:val="en-US"/>
-        </w:rPr>
-        <w:t>KinematicBody2D</w:t>
+          <w:b/>
+          <w:bCs/>
+          <w:lang w:val="en-US"/>
+        </w:rPr>
+        <w:t>Player</w:t>
       </w:r>
       <w:r>
         <w:rPr/>

</xml_diff>